<commit_message>
dodato veliko slovo u nazivu svih SSU dokumenata; izmenjeno brisanje turnira, hranjenje pokemona; sredjen format pustanja u divljinu; preimenovani vukasinovi SSU da nemaju crtice u imenu dokumenta; napravljeni novi pdf fajlovi svih SSU dokumenata
</commit_message>
<xml_diff>
--- a/SSU/marko/SSU - Brisanje turnira.docx
+++ b/SSU/marko/SSU - Brisanje turnira.docx
@@ -251,7 +251,7 @@
           <w:b/>
           <w:sz w:val="44"/>
         </w:rPr>
-        <w:t>brisanja turnira</w:t>
+        <w:t>Brisanja turnira</w:t>
       </w:r>
     </w:p>
     <w:p>
@@ -427,8 +427,8 @@
       <w:tblGrid>
         <w:gridCol w:w="2337"/>
         <w:gridCol w:w="2338"/>
-        <w:gridCol w:w="2339"/>
-        <w:gridCol w:w="2335"/>
+        <w:gridCol w:w="2341"/>
+        <w:gridCol w:w="2333"/>
       </w:tblGrid>
       <w:tr>
         <w:trPr/>
@@ -484,7 +484,7 @@
         </w:tc>
         <w:tc>
           <w:tcPr>
-            <w:tcW w:w="2339" w:type="dxa"/>
+            <w:tcW w:w="2341" w:type="dxa"/>
             <w:tcBorders/>
             <w:shd w:fill="auto" w:val="clear"/>
           </w:tcPr>
@@ -509,7 +509,7 @@
         </w:tc>
         <w:tc>
           <w:tcPr>
-            <w:tcW w:w="2335" w:type="dxa"/>
+            <w:tcW w:w="2333" w:type="dxa"/>
             <w:tcBorders/>
             <w:shd w:fill="auto" w:val="clear"/>
           </w:tcPr>
@@ -577,7 +577,7 @@
         </w:tc>
         <w:tc>
           <w:tcPr>
-            <w:tcW w:w="2339" w:type="dxa"/>
+            <w:tcW w:w="2341" w:type="dxa"/>
             <w:tcBorders/>
             <w:shd w:fill="auto" w:val="clear"/>
           </w:tcPr>
@@ -597,7 +597,7 @@
         </w:tc>
         <w:tc>
           <w:tcPr>
-            <w:tcW w:w="2335" w:type="dxa"/>
+            <w:tcW w:w="2333" w:type="dxa"/>
             <w:tcBorders/>
             <w:shd w:fill="auto" w:val="clear"/>
           </w:tcPr>
@@ -927,7 +927,7 @@
           <w:docPartGallery w:val="Table of Contents"/>
           <w:docPartUnique w:val="true"/>
         </w:docPartObj>
-        <w:id w:val="1860467655"/>
+        <w:id w:val="1742197032"/>
       </w:sdtPr>
       <w:sdtContent>
         <w:p>
@@ -956,6 +956,7 @@
             <w:rPr>
               <w:webHidden/>
               <w:rStyle w:val="IndexLink"/>
+              <w:vanish w:val="false"/>
             </w:rPr>
             <w:instrText> TOC \z \o "1-3" \u \h</w:instrText>
           </w:r>
@@ -963,6 +964,7 @@
             <w:rPr>
               <w:webHidden/>
               <w:rStyle w:val="IndexLink"/>
+              <w:vanish w:val="false"/>
             </w:rPr>
             <w:fldChar w:fldCharType="separate"/>
           </w:r>
@@ -971,6 +973,7 @@
               <w:rPr>
                 <w:webHidden/>
                 <w:rStyle w:val="IndexLink"/>
+                <w:vanish w:val="false"/>
               </w:rPr>
               <w:t>1. UVOD</w:t>
               <w:tab/>
@@ -991,6 +994,7 @@
               <w:rPr>
                 <w:webHidden/>
                 <w:rStyle w:val="IndexLink"/>
+                <w:vanish w:val="false"/>
               </w:rPr>
               <w:t>1.1 Rezime</w:t>
               <w:tab/>
@@ -1011,6 +1015,7 @@
               <w:rPr>
                 <w:webHidden/>
                 <w:rStyle w:val="IndexLink"/>
+                <w:vanish w:val="false"/>
               </w:rPr>
               <w:t>1.2 Namena dokumenta i ciljne grupe</w:t>
               <w:tab/>
@@ -1031,6 +1036,7 @@
               <w:rPr>
                 <w:webHidden/>
                 <w:rStyle w:val="IndexLink"/>
+                <w:vanish w:val="false"/>
               </w:rPr>
               <w:t>2. SCENARIO UPOTREBE BRISANJA TURNIRA</w:t>
               <w:tab/>
@@ -1051,6 +1057,7 @@
               <w:rPr>
                 <w:webHidden/>
                 <w:rStyle w:val="IndexLink"/>
+                <w:vanish w:val="false"/>
               </w:rPr>
               <w:t>2.1 Kratak opis</w:t>
               <w:tab/>
@@ -1071,6 +1078,7 @@
               <w:rPr>
                 <w:webHidden/>
                 <w:rStyle w:val="IndexLink"/>
+                <w:vanish w:val="false"/>
               </w:rPr>
               <w:t>2.2 Tok događaja</w:t>
               <w:tab/>
@@ -1091,6 +1099,7 @@
               <w:rPr>
                 <w:webHidden/>
                 <w:rStyle w:val="IndexLink"/>
+                <w:vanish w:val="false"/>
               </w:rPr>
               <w:t xml:space="preserve">2.2.1 </w:t>
             </w:r>
@@ -1100,23 +1109,7 @@
                 <w:i w:val="false"/>
                 <w:iCs w:val="false"/>
               </w:rPr>
-              <w:t xml:space="preserve">Administrator </w:t>
-            </w:r>
-            <w:r>
-              <w:rPr>
-                <w:rStyle w:val="IndexLink"/>
-                <w:i w:val="false"/>
-                <w:iCs w:val="false"/>
-              </w:rPr>
-              <w:t>pritiska dugme za brisanje turnir</w:t>
-            </w:r>
-            <w:r>
-              <w:rPr>
-                <w:rStyle w:val="IndexLink"/>
-                <w:i w:val="false"/>
-                <w:iCs w:val="false"/>
-              </w:rPr>
-              <w:t>a</w:t>
+              <w:t>Administrator pritiska dugme za brisanje turnira</w:t>
             </w:r>
             <w:r>
               <w:rPr>
@@ -1140,6 +1133,7 @@
               <w:rPr>
                 <w:webHidden/>
                 <w:rStyle w:val="IndexLink"/>
+                <w:vanish w:val="false"/>
               </w:rPr>
               <w:t>2.3 Posebni zahtevi</w:t>
               <w:tab/>
@@ -1160,6 +1154,7 @@
               <w:rPr>
                 <w:webHidden/>
                 <w:rStyle w:val="IndexLink"/>
+                <w:vanish w:val="false"/>
               </w:rPr>
               <w:t>2.4 Preduslovi</w:t>
               <w:tab/>
@@ -1180,6 +1175,7 @@
               <w:rPr>
                 <w:webHidden/>
                 <w:rStyle w:val="IndexLink"/>
+                <w:vanish w:val="false"/>
               </w:rPr>
               <w:t>2.5 Posledice</w:t>
               <w:tab/>
@@ -1322,19 +1318,7 @@
             <w:rPr>
               <w:lang w:val="sr-Latn-RS"/>
             </w:rPr>
-            <w:t xml:space="preserve">Definisanje scenarija upotrebe </w:t>
-          </w:r>
-          <w:r>
-            <w:rPr>
-              <w:lang w:val="sr-Latn-RS"/>
-            </w:rPr>
-            <w:t>brisanja</w:t>
-          </w:r>
-          <w:r>
-            <w:rPr>
-              <w:lang w:val="sr-Latn-RS"/>
-            </w:rPr>
-            <w:t xml:space="preserve"> turnira.</w:t>
+            <w:t>Definisanje scenarija upotrebe brisanja turnira.</w:t>
           </w:r>
         </w:p>
         <w:p>
@@ -1415,15 +1399,7 @@
           <w:bookmarkEnd w:id="7"/>
           <w:r>
             <w:rPr/>
-            <w:t xml:space="preserve"> </w:t>
-          </w:r>
-          <w:r>
-            <w:rPr/>
-            <w:t>BRISANJA</w:t>
-          </w:r>
-          <w:r>
-            <w:rPr/>
-            <w:t xml:space="preserve"> TURNIRA</w:t>
+            <w:t xml:space="preserve"> BRISANJA TURNIRA</w:t>
           </w:r>
         </w:p>
         <w:p>
@@ -1459,31 +1435,7 @@
             <w:rPr>
               <w:lang w:val="sr-Latn-RS"/>
             </w:rPr>
-            <w:t xml:space="preserve">Administrator ima mogućnost kreiranja i brisanja turnira. Prilikom </w:t>
-          </w:r>
-          <w:r>
-            <w:rPr>
-              <w:lang w:val="sr-Latn-RS"/>
-            </w:rPr>
-            <w:t>brisanja</w:t>
-          </w:r>
-          <w:r>
-            <w:rPr>
-              <w:lang w:val="sr-Latn-RS"/>
-            </w:rPr>
-            <w:t xml:space="preserve"> turnira </w:t>
-          </w:r>
-          <w:r>
-            <w:rPr>
-              <w:lang w:val="sr-Latn-RS"/>
-            </w:rPr>
-            <w:t>dešava se sve što bi se desilo i da je došlo do kraja turnira prirodnim tokom: dodeljuje se nagrada najbolje rangiranom treneru i turnir se završava</w:t>
-          </w:r>
-          <w:r>
-            <w:rPr>
-              <w:lang w:val="sr-Latn-RS"/>
-            </w:rPr>
-            <w:t>.</w:t>
+            <w:t>Administrator ima mogućnost kreiranja i brisanja turnira. Prilikom brisanja turnira dešava se sve što bi se desilo i da je došlo do kraja turnira prirodnim tokom: dodeljuje se nagrada najbolje rangiranom treneru i turnir se završava.</w:t>
           </w:r>
         </w:p>
         <w:p>
@@ -1538,21 +1490,7 @@
               <w:i w:val="false"/>
               <w:iCs w:val="false"/>
             </w:rPr>
-            <w:t xml:space="preserve">Administrator </w:t>
-          </w:r>
-          <w:r>
-            <w:rPr>
-              <w:i w:val="false"/>
-              <w:iCs w:val="false"/>
-            </w:rPr>
-            <w:t>pritiska dugme za brisanje turnir</w:t>
-          </w:r>
-          <w:r>
-            <w:rPr>
-              <w:i w:val="false"/>
-              <w:iCs w:val="false"/>
-            </w:rPr>
-            <w:t>a</w:t>
+            <w:t>Administrator pritiska dugme za brisanje turnira</w:t>
           </w:r>
           <w:bookmarkEnd w:id="13"/>
         </w:p>
@@ -1574,7 +1512,15 @@
               <w:szCs w:val="24"/>
               <w:lang w:val="sr-Latn-RS"/>
             </w:rPr>
-            <w:t>Najbolje rangiranom igraču na turniru se dodeljuje nagrada.</w:t>
+            <w:t xml:space="preserve">Najbolje rangiranom igraču na turniru se dodeljuje nagrada </w:t>
+          </w:r>
+          <w:r>
+            <w:rPr>
+              <w:sz w:val="24"/>
+              <w:szCs w:val="24"/>
+              <w:lang w:val="sr-Latn-RS"/>
+            </w:rPr>
+            <w:t>ukoliko taj igrač ima makar jednu pobedu na turniru.</w:t>
           </w:r>
         </w:p>
         <w:p>
@@ -1710,19 +1656,7 @@
           </w:pPr>
           <w:r>
             <w:rPr/>
-            <w:t xml:space="preserve">Pre </w:t>
-          </w:r>
-          <w:r>
-            <w:rPr/>
-            <w:t>brisaanja</w:t>
-          </w:r>
-          <w:r>
-            <w:rPr/>
-            <w:t xml:space="preserve"> turnira administrator mora da bude ulogovan u sistem (login scenario uspešan). </w:t>
-          </w:r>
-          <w:r>
-            <w:rPr/>
-            <w:t>Pre brisanja turnira, turnir mora da bude kreiran.</w:t>
+            <w:t>Pre brisaanja turnira administrator mora da bude ulogovan u sistem (login scenario uspešan). Pre brisanja turnira, turnir mora da bude kreiran.</w:t>
           </w:r>
         </w:p>
         <w:p>
@@ -1797,7 +1731,7 @@
         <w:docPartGallery w:val="Page Numbers (Bottom of Page)"/>
         <w:docPartUnique w:val="true"/>
       </w:docPartObj>
-      <w:id w:val="121707429"/>
+      <w:id w:val="1520530997"/>
     </w:sdtPr>
     <w:sdtContent>
       <w:p>

</xml_diff>